<commit_message>
new version of media summary
</commit_message>
<xml_diff>
--- a/Writeup/media_summary.docx
+++ b/Writeup/media_summary.docx
@@ -7,7 +7,10 @@
         <w:jc w:val="both"/>
       </w:pPr>
       <w:r>
-        <w:t>The wallpaper</w:t>
+        <w:t>W</w:t>
+      </w:r>
+      <w:r>
+        <w:t>allpaper</w:t>
       </w:r>
       <w:r>
         <w:t xml:space="preserve"> groups are a class of </w:t>
@@ -16,12 +19,18 @@
         <w:t xml:space="preserve">17 </w:t>
       </w:r>
       <w:r>
-        <w:t>regular textures</w:t>
+        <w:t>distinct</w:t>
       </w:r>
       <w:r>
         <w:t xml:space="preserve"> </w:t>
       </w:r>
       <w:r>
+        <w:t>textures</w:t>
+      </w:r>
+      <w:r>
+        <w:t xml:space="preserve"> </w:t>
+      </w:r>
+      <w:r>
         <w:t xml:space="preserve">that resemble </w:t>
       </w:r>
       <w:r>
@@ -31,6 +40,123 @@
         <w:t>Victorian wallpapers</w:t>
       </w:r>
       <w:r>
+        <w:t xml:space="preserve"> and feature heavily in Islamic art. </w:t>
+      </w:r>
+      <w:r>
+        <w:t xml:space="preserve">Vision research typically </w:t>
+      </w:r>
+      <w:r>
+        <w:t>focuses on</w:t>
+      </w:r>
+      <w:r>
+        <w:t xml:space="preserve"> individual </w:t>
+      </w:r>
+      <w:r>
+        <w:t>symmetr</w:t>
+      </w:r>
+      <w:r>
+        <w:t xml:space="preserve">ies. </w:t>
+      </w:r>
+      <w:r>
+        <w:t>I</w:t>
+      </w:r>
+      <w:r>
+        <w:t>n each wallpaper group</w:t>
+      </w:r>
+      <w:r>
+        <w:t>,</w:t>
+      </w:r>
+      <w:r>
+        <w:t xml:space="preserve"> unique combination</w:t>
+      </w:r>
+      <w:r>
+        <w:t>s</w:t>
+      </w:r>
+      <w:r>
+        <w:t xml:space="preserve"> of symmetries tile the image plane. </w:t>
+      </w:r>
+      <w:r>
+        <w:t xml:space="preserve">We show that </w:t>
+      </w:r>
+      <w:r>
+        <w:t xml:space="preserve">the symmetry content of each group </w:t>
+      </w:r>
+      <w:r>
+        <w:t>is reflected in</w:t>
+      </w:r>
+      <w:r>
+        <w:t xml:space="preserve"> both</w:t>
+      </w:r>
+      <w:r>
+        <w:t xml:space="preserve"> brain activity and symmetry detection performance</w:t>
+      </w:r>
+      <w:r>
+        <w:t xml:space="preserve">, indicating that </w:t>
+      </w:r>
+      <w:r>
+        <w:t xml:space="preserve">the human brain encodes symmetries with a high level of precision and detail. This opens new avenues for research on how </w:t>
+      </w:r>
+      <w:r>
+        <w:t>symmetries in</w:t>
+      </w:r>
+      <w:r>
+        <w:t xml:space="preserve"> textures contribute to natural </w:t>
+      </w:r>
+      <w:r>
+        <w:t>vision</w:t>
+      </w:r>
+      <w:r>
+        <w:t xml:space="preserve"> and</w:t>
+      </w:r>
+      <w:r>
+        <w:t xml:space="preserve"> might help explain the prevalence of symmetries </w:t>
+      </w:r>
+      <w:r>
+        <w:t xml:space="preserve">in </w:t>
+      </w:r>
+      <w:r>
+        <w:t>human artistic expression</w:t>
+      </w:r>
+      <w:r>
+        <w:t>.</w:t>
+      </w:r>
+    </w:p>
+    <w:p>
+      <w:pPr>
+        <w:jc w:val="both"/>
+      </w:pPr>
+    </w:p>
+    <w:p>
+      <w:pPr>
+        <w:jc w:val="both"/>
+        <w:rPr>
+          <w:b/>
+          <w:bCs/>
+        </w:rPr>
+      </w:pPr>
+      <w:r>
+        <w:rPr>
+          <w:b/>
+          <w:bCs/>
+        </w:rPr>
+        <w:t>OLD VERSION</w:t>
+      </w:r>
+      <w:r>
+        <w:rPr>
+          <w:b/>
+          <w:bCs/>
+        </w:rPr>
+        <w:t xml:space="preserve"> BELOW</w:t>
+      </w:r>
+    </w:p>
+    <w:p>
+      <w:pPr>
+        <w:jc w:val="both"/>
+      </w:pPr>
+      <w:r>
+        <w:t>Wallpaper groups are a class of 17 distinct textures that resemble beautiful Victorian wallpapers</w:t>
+      </w:r>
+      <w:r>
         <w:t xml:space="preserve">, and together </w:t>
       </w:r>
       <w:r>
@@ -76,13 +202,7 @@
         <w:t>this hierarchy is</w:t>
       </w:r>
       <w:r>
-        <w:t xml:space="preserve"> reflected </w:t>
-      </w:r>
-      <w:r>
-        <w:t>both in</w:t>
-      </w:r>
-      <w:r>
-        <w:t xml:space="preserve"> brain activity</w:t>
+        <w:t xml:space="preserve"> reflected both in brain activity</w:t>
       </w:r>
       <w:r>
         <w:t xml:space="preserve"> </w:t>
@@ -94,10 +214,7 @@
         <w:t>performance</w:t>
       </w:r>
       <w:r>
-        <w:t>.</w:t>
-      </w:r>
-      <w:r>
-        <w:t xml:space="preserve"> </w:t>
+        <w:t xml:space="preserve">. </w:t>
       </w:r>
       <w:r>
         <w:t>These findings expand our understanding of symmetry perception by showing that the human brain encodes symmetries with a high level of precision and detail. This opens new avenues for research on how representations of regular textures contribute to natural vision.</w:t>

</xml_diff>

<commit_message>
added tweets to media summary
</commit_message>
<xml_diff>
--- a/Writeup/media_summary.docx
+++ b/Writeup/media_summary.docx
@@ -64,25 +64,13 @@
         <w:t xml:space="preserve">, unlike the individual symmetries typically used in vision research. </w:t>
       </w:r>
       <w:r>
-        <w:t xml:space="preserve">We show that </w:t>
-      </w:r>
-      <w:r>
-        <w:t xml:space="preserve">the symmetry content of each </w:t>
+        <w:t xml:space="preserve">We show that the symmetry content of each </w:t>
       </w:r>
       <w:r>
         <w:t>texture</w:t>
       </w:r>
       <w:r>
-        <w:t xml:space="preserve"> </w:t>
-      </w:r>
-      <w:r>
-        <w:t>is reflected in</w:t>
-      </w:r>
-      <w:r>
-        <w:t xml:space="preserve"> both</w:t>
-      </w:r>
-      <w:r>
-        <w:t xml:space="preserve"> brain activity and symmetry detection performance</w:t>
+        <w:t xml:space="preserve"> is reflected in both brain activity and symmetry detection performance</w:t>
       </w:r>
       <w:r>
         <w:t xml:space="preserve">, indicating that </w:t>
@@ -133,6 +121,393 @@
           <w:b/>
           <w:bCs/>
         </w:rPr>
+        <w:t>Tweets</w:t>
+      </w:r>
+    </w:p>
+    <w:p>
+      <w:pPr>
+        <w:jc w:val="both"/>
+        <w:rPr>
+          <w:b/>
+          <w:bCs/>
+        </w:rPr>
+      </w:pPr>
+    </w:p>
+    <w:p>
+      <w:pPr>
+        <w:pStyle w:val="ListParagraph"/>
+        <w:numPr>
+          <w:ilvl w:val="0"/>
+          <w:numId w:val="1"/>
+        </w:numPr>
+        <w:jc w:val="both"/>
+      </w:pPr>
+      <w:r>
+        <w:t xml:space="preserve">New paper with @AlasdairClarke </w:t>
+      </w:r>
+      <w:r>
+        <w:t xml:space="preserve">in </w:t>
+      </w:r>
+      <w:r>
+        <w:t>Proceedings of the Royal Society B: Biological Sciences</w:t>
+      </w:r>
+      <w:r>
+        <w:t>: “</w:t>
+      </w:r>
+      <w:r>
+        <w:t>The human visual 1 system preserves the hierarchy</w:t>
+      </w:r>
+      <w:r>
+        <w:t xml:space="preserve"> </w:t>
+      </w:r>
+      <w:r>
+        <w:t>of 2-dimensional pattern regularity</w:t>
+      </w:r>
+      <w:r>
+        <w:t xml:space="preserve">” (1/6). </w:t>
+      </w:r>
+    </w:p>
+    <w:p/>
+    <w:p>
+      <w:pPr>
+        <w:pStyle w:val="ListParagraph"/>
+        <w:numPr>
+          <w:ilvl w:val="0"/>
+          <w:numId w:val="1"/>
+        </w:numPr>
+      </w:pPr>
+      <w:r>
+        <w:t xml:space="preserve">Symmetry is widely recognized as important for visual perception </w:t>
+      </w:r>
+      <w:r>
+        <w:t>and</w:t>
+      </w:r>
+      <w:r>
+        <w:t xml:space="preserve"> </w:t>
+      </w:r>
+      <w:r>
+        <w:t>is</w:t>
+      </w:r>
+      <w:r>
+        <w:t xml:space="preserve"> typically studied using</w:t>
+      </w:r>
+      <w:r>
+        <w:t xml:space="preserve"> patterns with</w:t>
+      </w:r>
+      <w:r>
+        <w:t xml:space="preserve"> reflection at a single image location. W</w:t>
+      </w:r>
+      <w:r>
+        <w:t>allpaper groups</w:t>
+      </w:r>
+      <w:r>
+        <w:t xml:space="preserve"> are </w:t>
+      </w:r>
+      <w:r>
+        <w:t xml:space="preserve">a class of 17 distinct textures </w:t>
+      </w:r>
+      <w:r>
+        <w:t xml:space="preserve">in which </w:t>
+      </w:r>
+      <w:r>
+        <w:t>combinations of different symmetry types tile the</w:t>
+      </w:r>
+      <w:r>
+        <w:t xml:space="preserve"> </w:t>
+      </w:r>
+      <w:r>
+        <w:t>image plane</w:t>
+      </w:r>
+      <w:r>
+        <w:t xml:space="preserve"> (</w:t>
+      </w:r>
+      <w:r>
+        <w:t>2</w:t>
+      </w:r>
+      <w:r>
+        <w:t>/</w:t>
+      </w:r>
+      <w:r>
+        <w:t>6</w:t>
+      </w:r>
+      <w:r>
+        <w:t>).</w:t>
+      </w:r>
+    </w:p>
+    <w:p/>
+    <w:p>
+      <w:pPr>
+        <w:pStyle w:val="ListParagraph"/>
+        <w:numPr>
+          <w:ilvl w:val="0"/>
+          <w:numId w:val="1"/>
+        </w:numPr>
+      </w:pPr>
+      <w:r>
+        <w:t xml:space="preserve">Wallpaper groups resemble </w:t>
+      </w:r>
+      <w:r>
+        <w:t xml:space="preserve">beautiful Victorian wallpapers and feature heavily in Islamic art. </w:t>
+      </w:r>
+      <w:r>
+        <w:t>T</w:t>
+      </w:r>
+      <w:r>
+        <w:t xml:space="preserve">hey </w:t>
+      </w:r>
+      <w:r>
+        <w:t>represent the complete set of</w:t>
+      </w:r>
+      <w:r>
+        <w:t xml:space="preserve"> possible</w:t>
+      </w:r>
+      <w:r>
+        <w:t xml:space="preserve"> symmetries in </w:t>
+      </w:r>
+      <w:r>
+        <w:t xml:space="preserve">2D </w:t>
+      </w:r>
+      <w:r>
+        <w:t>images</w:t>
+      </w:r>
+      <w:r>
+        <w:t xml:space="preserve">. </w:t>
+      </w:r>
+      <w:r>
+        <w:t>Hierarchical</w:t>
+      </w:r>
+      <w:r>
+        <w:t xml:space="preserve"> relationships </w:t>
+      </w:r>
+      <w:r>
+        <w:t xml:space="preserve">exist </w:t>
+      </w:r>
+      <w:r>
+        <w:t>between group</w:t>
+      </w:r>
+      <w:r>
+        <w:t xml:space="preserve"> pair</w:t>
+      </w:r>
+      <w:r>
+        <w:t xml:space="preserve">s based on the </w:t>
+      </w:r>
+      <w:r>
+        <w:t>unique symmetry content of each group</w:t>
+      </w:r>
+      <w:r>
+        <w:t>.</w:t>
+      </w:r>
+      <w:r>
+        <w:t xml:space="preserve"> </w:t>
+      </w:r>
+      <w:r>
+        <w:t>(</w:t>
+      </w:r>
+      <w:r>
+        <w:t>3</w:t>
+      </w:r>
+      <w:r>
+        <w:t>/</w:t>
+      </w:r>
+      <w:r>
+        <w:t>6</w:t>
+      </w:r>
+      <w:r>
+        <w:t>).</w:t>
+      </w:r>
+    </w:p>
+    <w:p/>
+    <w:p>
+      <w:pPr>
+        <w:pStyle w:val="ListParagraph"/>
+        <w:numPr>
+          <w:ilvl w:val="0"/>
+          <w:numId w:val="1"/>
+        </w:numPr>
+      </w:pPr>
+      <w:r>
+        <w:t>We show that this hierarchy is reflected both in brain activity</w:t>
+      </w:r>
+      <w:r>
+        <w:t xml:space="preserve"> measured using EEG a</w:t>
+      </w:r>
+      <w:r>
+        <w:t xml:space="preserve">nd </w:t>
+      </w:r>
+      <w:r>
+        <w:t xml:space="preserve">performance on a </w:t>
+      </w:r>
+      <w:r>
+        <w:t xml:space="preserve">symmetry detection </w:t>
+      </w:r>
+      <w:r>
+        <w:t xml:space="preserve">task, </w:t>
+      </w:r>
+      <w:r>
+        <w:t xml:space="preserve">indicating that </w:t>
+      </w:r>
+      <w:r>
+        <w:t xml:space="preserve">the human brain encodes symmetries </w:t>
+      </w:r>
+      <w:r>
+        <w:t xml:space="preserve">in textures </w:t>
+      </w:r>
+      <w:r>
+        <w:t>with a high level of precision</w:t>
+      </w:r>
+      <w:r>
+        <w:t xml:space="preserve"> and detail (</w:t>
+      </w:r>
+      <w:r>
+        <w:t>4</w:t>
+      </w:r>
+      <w:r>
+        <w:t>/</w:t>
+      </w:r>
+      <w:r>
+        <w:t>6</w:t>
+      </w:r>
+      <w:r>
+        <w:t>)</w:t>
+      </w:r>
+      <w:r>
+        <w:t>.</w:t>
+      </w:r>
+    </w:p>
+    <w:p/>
+    <w:p>
+      <w:pPr>
+        <w:pStyle w:val="ListParagraph"/>
+        <w:numPr>
+          <w:ilvl w:val="0"/>
+          <w:numId w:val="1"/>
+        </w:numPr>
+      </w:pPr>
+      <w:r>
+        <w:t xml:space="preserve">This is </w:t>
+      </w:r>
+      <w:r>
+        <w:t>consistent</w:t>
+      </w:r>
+      <w:r>
+        <w:t xml:space="preserve"> with </w:t>
+      </w:r>
+      <w:r>
+        <w:t>functional MRI</w:t>
+      </w:r>
+      <w:r>
+        <w:t xml:space="preserve"> data showing that rotation and reflection </w:t>
+      </w:r>
+      <w:r>
+        <w:t>symmetries in a subset of the wallpaper groups are represented parametrically in several areas of human (</w:t>
+      </w:r>
+      <w:hyperlink r:id="rId5" w:history="1">
+        <w:r>
+          <w:rPr>
+            <w:rStyle w:val="Hyperlink"/>
+          </w:rPr>
+          <w:t>https://www.jneurosci.org/content/36/3/714.short</w:t>
+        </w:r>
+      </w:hyperlink>
+      <w:r>
+        <w:t>) and macaque (</w:t>
+      </w:r>
+      <w:hyperlink r:id="rId6" w:history="1">
+        <w:r>
+          <w:rPr>
+            <w:rStyle w:val="Hyperlink"/>
+          </w:rPr>
+          <w:t>https://www.biorxiv.org/content/10.1101/2021.03.13.435181v1</w:t>
+        </w:r>
+      </w:hyperlink>
+      <w:r>
+        <w:t xml:space="preserve">) visual cortex. (5/6) </w:t>
+      </w:r>
+    </w:p>
+    <w:p>
+      <w:pPr>
+        <w:jc w:val="both"/>
+      </w:pPr>
+    </w:p>
+    <w:p>
+      <w:pPr>
+        <w:pStyle w:val="ListParagraph"/>
+        <w:numPr>
+          <w:ilvl w:val="0"/>
+          <w:numId w:val="1"/>
+        </w:numPr>
+        <w:jc w:val="both"/>
+      </w:pPr>
+      <w:r>
+        <w:t>Our results open the door for</w:t>
+      </w:r>
+      <w:r>
+        <w:t xml:space="preserve"> new avenues for</w:t>
+      </w:r>
+      <w:r>
+        <w:t xml:space="preserve"> further</w:t>
+      </w:r>
+      <w:r>
+        <w:t xml:space="preserve"> research on how </w:t>
+      </w:r>
+      <w:r>
+        <w:t>symmetries in</w:t>
+      </w:r>
+      <w:r>
+        <w:t xml:space="preserve"> </w:t>
+      </w:r>
+      <w:r>
+        <w:t xml:space="preserve">regular </w:t>
+      </w:r>
+      <w:r>
+        <w:t>textures contribute to natural vision</w:t>
+      </w:r>
+      <w:r>
+        <w:t xml:space="preserve"> and might help explain the prevalence of symmetries in </w:t>
+      </w:r>
+      <w:r>
+        <w:t>artistic expression</w:t>
+      </w:r>
+      <w:r>
+        <w:t xml:space="preserve"> throughout human history</w:t>
+      </w:r>
+      <w:r>
+        <w:t>.</w:t>
+      </w:r>
+      <w:r>
+        <w:t xml:space="preserve"> (</w:t>
+      </w:r>
+      <w:r>
+        <w:t>6</w:t>
+      </w:r>
+      <w:r>
+        <w:t>/</w:t>
+      </w:r>
+      <w:r>
+        <w:t>6</w:t>
+      </w:r>
+      <w:r>
+        <w:t xml:space="preserve">). </w:t>
+      </w:r>
+    </w:p>
+    <w:p>
+      <w:pPr>
+        <w:jc w:val="both"/>
+      </w:pPr>
+    </w:p>
+    <w:p>
+      <w:pPr>
+        <w:jc w:val="both"/>
+        <w:rPr>
+          <w:b/>
+          <w:bCs/>
+        </w:rPr>
+      </w:pPr>
+      <w:r>
+        <w:rPr>
+          <w:b/>
+          <w:bCs/>
+        </w:rPr>
         <w:t>OLD VERSION</w:t>
       </w:r>
       <w:r>
@@ -211,7 +586,11 @@
         <w:t xml:space="preserve">. </w:t>
       </w:r>
       <w:r>
-        <w:t>These findings expand our understanding of symmetry perception by showing that the human brain encodes symmetries with a high level of precision and detail. This opens new avenues for research on how representations of regular textures contribute to natural vision.</w:t>
+        <w:t xml:space="preserve">These findings expand our understanding of symmetry </w:t>
+      </w:r>
+      <w:r>
+        <w:lastRenderedPageBreak/>
+        <w:t>perception by showing that the human brain encodes symmetries with a high level of precision and detail. This opens new avenues for research on how representations of regular textures contribute to natural vision.</w:t>
       </w:r>
     </w:p>
     <w:sectPr>
@@ -222,6 +601,100 @@
     </w:sectPr>
   </w:body>
 </w:document>
+</file>
+
+<file path=word/numbering.xml><?xml version="1.0" encoding="utf-8"?>
+<w:numbering xmlns:wpc="http://schemas.microsoft.com/office/word/2010/wordprocessingCanvas" xmlns:cx="http://schemas.microsoft.com/office/drawing/2014/chartex" xmlns:cx1="http://schemas.microsoft.com/office/drawing/2015/9/8/chartex" xmlns:cx2="http://schemas.microsoft.com/office/drawing/2015/10/21/chartex" xmlns:cx3="http://schemas.microsoft.com/office/drawing/2016/5/9/chartex" xmlns:cx4="http://schemas.microsoft.com/office/drawing/2016/5/10/chartex" xmlns:cx5="http://schemas.microsoft.com/office/drawing/2016/5/11/chartex" xmlns:cx6="http://schemas.microsoft.com/office/drawing/2016/5/12/chartex" xmlns:cx7="http://schemas.microsoft.com/office/drawing/2016/5/13/chartex" xmlns:cx8="http://schemas.microsoft.com/office/drawing/2016/5/14/chartex" xmlns:mc="http://schemas.openxmlformats.org/markup-compatibility/2006" xmlns:aink="http://schemas.microsoft.com/office/drawing/2016/ink" xmlns:am3d="http://schemas.microsoft.com/office/drawing/2017/model3d" xmlns:o="urn:schemas-microsoft-com:office:office" xmlns:r="http://schemas.openxmlformats.org/officeDocument/2006/relationships" xmlns:m="http://schemas.openxmlformats.org/officeDocument/2006/math" xmlns:v="urn:schemas-microsoft-com:vml" xmlns:wp14="http://schemas.microsoft.com/office/word/2010/wordprocessingDrawing" xmlns:wp="http://schemas.openxmlformats.org/drawingml/2006/wordprocessingDrawing" xmlns:w10="urn:schemas-microsoft-com:office:word" xmlns:w="http://schemas.openxmlformats.org/wordprocessingml/2006/main" xmlns:w14="http://schemas.microsoft.com/office/word/2010/wordml" xmlns:w15="http://schemas.microsoft.com/office/word/2012/wordml" xmlns:w16cex="http://schemas.microsoft.com/office/word/2018/wordml/cex" xmlns:w16cid="http://schemas.microsoft.com/office/word/2016/wordml/cid" xmlns:w16="http://schemas.microsoft.com/office/word/2018/wordml" xmlns:w16se="http://schemas.microsoft.com/office/word/2015/wordml/symex" xmlns:wpg="http://schemas.microsoft.com/office/word/2010/wordprocessingGroup" xmlns:wpi="http://schemas.microsoft.com/office/word/2010/wordprocessingInk" xmlns:wne="http://schemas.microsoft.com/office/word/2006/wordml" xmlns:wps="http://schemas.microsoft.com/office/word/2010/wordprocessingShape" mc:Ignorable="w14 w15 w16se w16cid w16 w16cex wp14">
+  <w:abstractNum w:abstractNumId="0" w15:restartNumberingAfterBreak="0">
+    <w:nsid w:val="0D6D3159"/>
+    <w:multiLevelType w:val="hybridMultilevel"/>
+    <w:tmpl w:val="C0B20E02"/>
+    <w:lvl w:ilvl="0" w:tplc="0409000F">
+      <w:start w:val="1"/>
+      <w:numFmt w:val="decimal"/>
+      <w:lvlText w:val="%1."/>
+      <w:lvlJc w:val="left"/>
+      <w:pPr>
+        <w:ind w:left="720" w:hanging="360"/>
+      </w:pPr>
+    </w:lvl>
+    <w:lvl w:ilvl="1" w:tplc="04090019" w:tentative="1">
+      <w:start w:val="1"/>
+      <w:numFmt w:val="lowerLetter"/>
+      <w:lvlText w:val="%2."/>
+      <w:lvlJc w:val="left"/>
+      <w:pPr>
+        <w:ind w:left="1440" w:hanging="360"/>
+      </w:pPr>
+    </w:lvl>
+    <w:lvl w:ilvl="2" w:tplc="0409001B" w:tentative="1">
+      <w:start w:val="1"/>
+      <w:numFmt w:val="lowerRoman"/>
+      <w:lvlText w:val="%3."/>
+      <w:lvlJc w:val="right"/>
+      <w:pPr>
+        <w:ind w:left="2160" w:hanging="180"/>
+      </w:pPr>
+    </w:lvl>
+    <w:lvl w:ilvl="3" w:tplc="0409000F" w:tentative="1">
+      <w:start w:val="1"/>
+      <w:numFmt w:val="decimal"/>
+      <w:lvlText w:val="%4."/>
+      <w:lvlJc w:val="left"/>
+      <w:pPr>
+        <w:ind w:left="2880" w:hanging="360"/>
+      </w:pPr>
+    </w:lvl>
+    <w:lvl w:ilvl="4" w:tplc="04090019" w:tentative="1">
+      <w:start w:val="1"/>
+      <w:numFmt w:val="lowerLetter"/>
+      <w:lvlText w:val="%5."/>
+      <w:lvlJc w:val="left"/>
+      <w:pPr>
+        <w:ind w:left="3600" w:hanging="360"/>
+      </w:pPr>
+    </w:lvl>
+    <w:lvl w:ilvl="5" w:tplc="0409001B" w:tentative="1">
+      <w:start w:val="1"/>
+      <w:numFmt w:val="lowerRoman"/>
+      <w:lvlText w:val="%6."/>
+      <w:lvlJc w:val="right"/>
+      <w:pPr>
+        <w:ind w:left="4320" w:hanging="180"/>
+      </w:pPr>
+    </w:lvl>
+    <w:lvl w:ilvl="6" w:tplc="0409000F" w:tentative="1">
+      <w:start w:val="1"/>
+      <w:numFmt w:val="decimal"/>
+      <w:lvlText w:val="%7."/>
+      <w:lvlJc w:val="left"/>
+      <w:pPr>
+        <w:ind w:left="5040" w:hanging="360"/>
+      </w:pPr>
+    </w:lvl>
+    <w:lvl w:ilvl="7" w:tplc="04090019" w:tentative="1">
+      <w:start w:val="1"/>
+      <w:numFmt w:val="lowerLetter"/>
+      <w:lvlText w:val="%8."/>
+      <w:lvlJc w:val="left"/>
+      <w:pPr>
+        <w:ind w:left="5760" w:hanging="360"/>
+      </w:pPr>
+    </w:lvl>
+    <w:lvl w:ilvl="8" w:tplc="0409001B" w:tentative="1">
+      <w:start w:val="1"/>
+      <w:numFmt w:val="lowerRoman"/>
+      <w:lvlText w:val="%9."/>
+      <w:lvlJc w:val="right"/>
+      <w:pPr>
+        <w:ind w:left="6480" w:hanging="180"/>
+      </w:pPr>
+    </w:lvl>
+  </w:abstractNum>
+  <w:num w:numId="1">
+    <w:abstractNumId w:val="0"/>
+  </w:num>
+</w:numbering>
 </file>
 
 <file path=word/styles.xml><?xml version="1.0" encoding="utf-8"?>
@@ -619,7 +1092,6 @@
   <w:style w:type="character" w:default="1" w:styleId="DefaultParagraphFont">
     <w:name w:val="Default Paragraph Font"/>
     <w:uiPriority w:val="1"/>
-    <w:semiHidden/>
     <w:unhideWhenUsed/>
   </w:style>
   <w:style w:type="table" w:default="1" w:styleId="TableNormal">
@@ -642,6 +1114,38 @@
     <w:uiPriority w:val="99"/>
     <w:semiHidden/>
     <w:unhideWhenUsed/>
+  </w:style>
+  <w:style w:type="character" w:styleId="Hyperlink">
+    <w:name w:val="Hyperlink"/>
+    <w:basedOn w:val="DefaultParagraphFont"/>
+    <w:uiPriority w:val="99"/>
+    <w:unhideWhenUsed/>
+    <w:rsid w:val="00723ED8"/>
+    <w:rPr>
+      <w:color w:val="0563C1" w:themeColor="hyperlink"/>
+      <w:u w:val="single"/>
+    </w:rPr>
+  </w:style>
+  <w:style w:type="character" w:styleId="UnresolvedMention">
+    <w:name w:val="Unresolved Mention"/>
+    <w:basedOn w:val="DefaultParagraphFont"/>
+    <w:uiPriority w:val="99"/>
+    <w:rsid w:val="00723ED8"/>
+    <w:rPr>
+      <w:color w:val="605E5C"/>
+      <w:shd w:val="clear" w:color="auto" w:fill="E1DFDD"/>
+    </w:rPr>
+  </w:style>
+  <w:style w:type="paragraph" w:styleId="ListParagraph">
+    <w:name w:val="List Paragraph"/>
+    <w:basedOn w:val="Normal"/>
+    <w:uiPriority w:val="34"/>
+    <w:qFormat/>
+    <w:rsid w:val="004F69E1"/>
+    <w:pPr>
+      <w:ind w:left="720"/>
+      <w:contextualSpacing/>
+    </w:pPr>
   </w:style>
 </w:styles>
 </file>

</xml_diff>